<commit_message>
Rack redirect for naked domain redirect
</commit_message>
<xml_diff>
--- a/public/resume.docx
+++ b/public/resume.docx
@@ -40,23 +40,6 @@
     </w:p>
     <w:p>
       <w:pPr>
-        <w:ind w:left="-720"/>
-        <w:jc w:val="center"/>
-        <w:rPr>
-          <w:rFonts w:ascii="Times New Roman" w:hAnsi="Times New Roman" w:cs="Times New Roman"/>
-        </w:rPr>
-      </w:pPr>
-      <w:r>
-        <w:rPr>
-          <w:rFonts w:ascii="Times New Roman" w:hAnsi="Times New Roman" w:cs="Times New Roman"/>
-          <w:sz w:val="2"/>
-          <w:szCs w:val="2"/>
-        </w:rPr>
-        <w:t>2</w:t>
-      </w:r>
-    </w:p>
-    <w:p>
-      <w:pPr>
         <w:pBdr>
           <w:bottom w:val="single" w:sz="6" w:space="1" w:color="auto"/>
         </w:pBdr>
@@ -218,17 +201,7 @@
           <w:sz w:val="22"/>
           <w:szCs w:val="22"/>
         </w:rPr>
-        <w:t>Transport P</w:t>
-      </w:r>
-      <w:bookmarkStart w:id="0" w:name="_GoBack"/>
-      <w:bookmarkEnd w:id="0"/>
-      <w:r>
-        <w:rPr>
-          <w:rFonts w:ascii="Times New Roman" w:hAnsi="Times New Roman" w:cs="Times New Roman"/>
-          <w:sz w:val="22"/>
-          <w:szCs w:val="22"/>
-        </w:rPr>
-        <w:t>rocesses, Transport and Separa</w:t>
+        <w:t>Transport Processes, Transport and Separa</w:t>
       </w:r>
       <w:r>
         <w:rPr>
@@ -496,6 +469,7 @@
           <w:szCs w:val="20"/>
         </w:rPr>
       </w:pPr>
+      <w:bookmarkStart w:id="0" w:name="_GoBack"/>
       <w:r>
         <w:rPr>
           <w:rFonts w:ascii="Times New Roman" w:hAnsi="Times New Roman" w:cs="Times New Roman"/>
@@ -579,6 +553,7 @@
         <w:t xml:space="preserve"> and material characterization</w:t>
       </w:r>
     </w:p>
+    <w:bookmarkEnd w:id="0"/>
     <w:p>
       <w:pPr>
         <w:ind w:left="-720"/>
@@ -880,7 +855,23 @@
           <w:sz w:val="20"/>
           <w:szCs w:val="20"/>
         </w:rPr>
-        <w:t>web APIs, including Google Drive API and Amazon S3 API</w:t>
+        <w:t>web APIs, including Drive</w:t>
+      </w:r>
+      <w:r>
+        <w:rPr>
+          <w:rFonts w:ascii="Times New Roman" w:hAnsi="Times New Roman" w:cs="Times New Roman"/>
+          <w:sz w:val="20"/>
+          <w:szCs w:val="20"/>
+        </w:rPr>
+        <w:t xml:space="preserve"> REST</w:t>
+      </w:r>
+      <w:r>
+        <w:rPr>
+          <w:rFonts w:ascii="Times New Roman" w:hAnsi="Times New Roman" w:cs="Times New Roman"/>
+          <w:sz w:val="20"/>
+          <w:szCs w:val="20"/>
+        </w:rPr>
+        <w:t xml:space="preserve"> API and Amazon S3 API</w:t>
       </w:r>
       <w:r>
         <w:rPr>
@@ -1095,31 +1086,95 @@
           <w:sz w:val="20"/>
           <w:szCs w:val="20"/>
         </w:rPr>
-        <w:t>Incorporated</w:t>
-      </w:r>
-      <w:r>
-        <w:rPr>
-          <w:rFonts w:ascii="Times New Roman" w:hAnsi="Times New Roman" w:cs="Times New Roman"/>
-          <w:sz w:val="20"/>
-          <w:szCs w:val="20"/>
-        </w:rPr>
-        <w:t xml:space="preserve"> object-oriented MVC client-side frameworks (Ember)</w:t>
-      </w:r>
-      <w:r>
-        <w:rPr>
-          <w:rFonts w:ascii="Times New Roman" w:hAnsi="Times New Roman" w:cs="Times New Roman"/>
-          <w:sz w:val="20"/>
-          <w:szCs w:val="20"/>
-        </w:rPr>
-        <w:t xml:space="preserve"> for light front-</w:t>
-      </w:r>
-      <w:r>
-        <w:rPr>
-          <w:rFonts w:ascii="Times New Roman" w:hAnsi="Times New Roman" w:cs="Times New Roman"/>
-          <w:sz w:val="20"/>
-          <w:szCs w:val="20"/>
-        </w:rPr>
-        <w:t>end development</w:t>
+        <w:t>Created</w:t>
+      </w:r>
+      <w:r>
+        <w:rPr>
+          <w:rFonts w:ascii="Times New Roman" w:hAnsi="Times New Roman" w:cs="Times New Roman"/>
+          <w:sz w:val="20"/>
+          <w:szCs w:val="20"/>
+        </w:rPr>
+        <w:t xml:space="preserve"> responsive</w:t>
+      </w:r>
+      <w:r>
+        <w:rPr>
+          <w:rFonts w:ascii="Times New Roman" w:hAnsi="Times New Roman" w:cs="Times New Roman"/>
+          <w:sz w:val="20"/>
+          <w:szCs w:val="20"/>
+        </w:rPr>
+        <w:t xml:space="preserve"> web interfaces through HTML, CSS, and Boots</w:t>
+      </w:r>
+      <w:r>
+        <w:rPr>
+          <w:rFonts w:ascii="Times New Roman" w:hAnsi="Times New Roman" w:cs="Times New Roman"/>
+          <w:sz w:val="20"/>
+          <w:szCs w:val="20"/>
+        </w:rPr>
+        <w:t>trap, with front</w:t>
+      </w:r>
+      <w:r>
+        <w:rPr>
+          <w:rFonts w:ascii="Times New Roman" w:hAnsi="Times New Roman" w:cs="Times New Roman"/>
+          <w:sz w:val="20"/>
+          <w:szCs w:val="20"/>
+        </w:rPr>
+        <w:t>-</w:t>
+      </w:r>
+      <w:r>
+        <w:rPr>
+          <w:rFonts w:ascii="Times New Roman" w:hAnsi="Times New Roman" w:cs="Times New Roman"/>
+          <w:sz w:val="20"/>
+          <w:szCs w:val="20"/>
+        </w:rPr>
+        <w:t>end JavaScript</w:t>
+      </w:r>
+      <w:r>
+        <w:rPr>
+          <w:rFonts w:ascii="Times New Roman" w:hAnsi="Times New Roman" w:cs="Times New Roman"/>
+          <w:sz w:val="20"/>
+          <w:szCs w:val="20"/>
+        </w:rPr>
+        <w:t xml:space="preserve">, AJAX, and </w:t>
+      </w:r>
+      <w:r>
+        <w:rPr>
+          <w:rFonts w:ascii="Times New Roman" w:hAnsi="Times New Roman" w:cs="Times New Roman"/>
+          <w:sz w:val="20"/>
+          <w:szCs w:val="20"/>
+        </w:rPr>
+        <w:t xml:space="preserve">JS </w:t>
+      </w:r>
+      <w:r>
+        <w:rPr>
+          <w:rFonts w:ascii="Times New Roman" w:hAnsi="Times New Roman" w:cs="Times New Roman"/>
+          <w:sz w:val="20"/>
+          <w:szCs w:val="20"/>
+        </w:rPr>
+        <w:t>libraries</w:t>
+      </w:r>
+      <w:r>
+        <w:rPr>
+          <w:rFonts w:ascii="Times New Roman" w:hAnsi="Times New Roman" w:cs="Times New Roman"/>
+          <w:sz w:val="20"/>
+          <w:szCs w:val="20"/>
+        </w:rPr>
+        <w:t xml:space="preserve"> (JQuery/JQuery mobile)</w:t>
+      </w:r>
+      <w:r>
+        <w:rPr>
+          <w:rFonts w:ascii="Times New Roman" w:hAnsi="Times New Roman" w:cs="Times New Roman"/>
+          <w:sz w:val="20"/>
+          <w:szCs w:val="20"/>
+        </w:rPr>
+        <w:t xml:space="preserve"> </w:t>
+      </w:r>
+      <w:r>
+        <w:rPr>
+          <w:rFonts w:ascii="Times New Roman" w:hAnsi="Times New Roman" w:cs="Times New Roman"/>
+          <w:sz w:val="20"/>
+          <w:szCs w:val="20"/>
+        </w:rPr>
+        <w:t>for both mobile and cross-platform devices</w:t>
       </w:r>
     </w:p>
     <w:p>
@@ -1141,79 +1196,23 @@
           <w:sz w:val="20"/>
           <w:szCs w:val="20"/>
         </w:rPr>
-        <w:t>Created</w:t>
-      </w:r>
-      <w:r>
-        <w:rPr>
-          <w:rFonts w:ascii="Times New Roman" w:hAnsi="Times New Roman" w:cs="Times New Roman"/>
-          <w:sz w:val="20"/>
-          <w:szCs w:val="20"/>
-        </w:rPr>
-        <w:t xml:space="preserve"> responsive</w:t>
-      </w:r>
-      <w:r>
-        <w:rPr>
-          <w:rFonts w:ascii="Times New Roman" w:hAnsi="Times New Roman" w:cs="Times New Roman"/>
-          <w:sz w:val="20"/>
-          <w:szCs w:val="20"/>
-        </w:rPr>
-        <w:t xml:space="preserve"> web interfaces through HTML, CSS, and Boots</w:t>
-      </w:r>
-      <w:r>
-        <w:rPr>
-          <w:rFonts w:ascii="Times New Roman" w:hAnsi="Times New Roman" w:cs="Times New Roman"/>
-          <w:sz w:val="20"/>
-          <w:szCs w:val="20"/>
-        </w:rPr>
-        <w:t>trap, with front</w:t>
-      </w:r>
-      <w:r>
-        <w:rPr>
-          <w:rFonts w:ascii="Times New Roman" w:hAnsi="Times New Roman" w:cs="Times New Roman"/>
-          <w:sz w:val="20"/>
-          <w:szCs w:val="20"/>
-        </w:rPr>
-        <w:t>-</w:t>
-      </w:r>
-      <w:r>
-        <w:rPr>
-          <w:rFonts w:ascii="Times New Roman" w:hAnsi="Times New Roman" w:cs="Times New Roman"/>
-          <w:sz w:val="20"/>
-          <w:szCs w:val="20"/>
-        </w:rPr>
-        <w:t>end JavaScript</w:t>
-      </w:r>
-      <w:r>
-        <w:rPr>
-          <w:rFonts w:ascii="Times New Roman" w:hAnsi="Times New Roman" w:cs="Times New Roman"/>
-          <w:sz w:val="20"/>
-          <w:szCs w:val="20"/>
-        </w:rPr>
-        <w:t xml:space="preserve">, AJAX, and </w:t>
-      </w:r>
-      <w:r>
-        <w:rPr>
-          <w:rFonts w:ascii="Times New Roman" w:hAnsi="Times New Roman" w:cs="Times New Roman"/>
-          <w:sz w:val="20"/>
-          <w:szCs w:val="20"/>
-        </w:rPr>
-        <w:t xml:space="preserve">JS </w:t>
-      </w:r>
-      <w:r>
-        <w:rPr>
-          <w:rFonts w:ascii="Times New Roman" w:hAnsi="Times New Roman" w:cs="Times New Roman"/>
-          <w:sz w:val="20"/>
-          <w:szCs w:val="20"/>
-        </w:rPr>
-        <w:t>libraries</w:t>
-      </w:r>
-      <w:r>
-        <w:rPr>
-          <w:rFonts w:ascii="Times New Roman" w:hAnsi="Times New Roman" w:cs="Times New Roman"/>
-          <w:sz w:val="20"/>
-          <w:szCs w:val="20"/>
-        </w:rPr>
-        <w:t xml:space="preserve"> (JQuery/JQuery mobile)</w:t>
+        <w:t>Managed multiple large</w:t>
+      </w:r>
+      <w:r>
+        <w:rPr>
+          <w:rFonts w:ascii="Times New Roman" w:hAnsi="Times New Roman" w:cs="Times New Roman"/>
+          <w:sz w:val="20"/>
+          <w:szCs w:val="20"/>
+        </w:rPr>
+        <w:t xml:space="preserve"> relational</w:t>
+      </w:r>
+      <w:r>
+        <w:rPr>
+          <w:rFonts w:ascii="Times New Roman" w:hAnsi="Times New Roman" w:cs="Times New Roman"/>
+          <w:sz w:val="20"/>
+          <w:szCs w:val="20"/>
+        </w:rPr>
+        <w:t xml:space="preserve"> database schemas and executed queries through</w:t>
       </w:r>
       <w:r>
         <w:rPr>
@@ -1229,7 +1228,63 @@
           <w:sz w:val="20"/>
           <w:szCs w:val="20"/>
         </w:rPr>
-        <w:t>for both mobile and cross-platform devices</w:t>
+        <w:t>RDBMS</w:t>
+      </w:r>
+      <w:r>
+        <w:rPr>
+          <w:rFonts w:ascii="Times New Roman" w:hAnsi="Times New Roman" w:cs="Times New Roman"/>
+          <w:sz w:val="20"/>
+          <w:szCs w:val="20"/>
+        </w:rPr>
+        <w:t xml:space="preserve"> </w:t>
+      </w:r>
+      <w:r>
+        <w:rPr>
+          <w:rFonts w:ascii="Times New Roman" w:hAnsi="Times New Roman" w:cs="Times New Roman"/>
+          <w:sz w:val="20"/>
+          <w:szCs w:val="20"/>
+        </w:rPr>
+        <w:t>(</w:t>
+      </w:r>
+      <w:r>
+        <w:rPr>
+          <w:rFonts w:ascii="Times New Roman" w:hAnsi="Times New Roman" w:cs="Times New Roman"/>
+          <w:sz w:val="20"/>
+          <w:szCs w:val="20"/>
+        </w:rPr>
+        <w:t>PostgreSQL</w:t>
+      </w:r>
+      <w:r>
+        <w:rPr>
+          <w:rFonts w:ascii="Times New Roman" w:hAnsi="Times New Roman" w:cs="Times New Roman"/>
+          <w:sz w:val="20"/>
+          <w:szCs w:val="20"/>
+        </w:rPr>
+        <w:t xml:space="preserve">, </w:t>
+      </w:r>
+      <w:r>
+        <w:rPr>
+          <w:rFonts w:ascii="Times New Roman" w:hAnsi="Times New Roman" w:cs="Times New Roman"/>
+          <w:sz w:val="20"/>
+          <w:szCs w:val="20"/>
+        </w:rPr>
+        <w:t>MySQL</w:t>
+      </w:r>
+      <w:r>
+        <w:rPr>
+          <w:rFonts w:ascii="Times New Roman" w:hAnsi="Times New Roman" w:cs="Times New Roman"/>
+          <w:sz w:val="20"/>
+          <w:szCs w:val="20"/>
+        </w:rPr>
+        <w:t>)</w:t>
+      </w:r>
+      <w:r>
+        <w:rPr>
+          <w:rFonts w:ascii="Times New Roman" w:hAnsi="Times New Roman" w:cs="Times New Roman"/>
+          <w:sz w:val="20"/>
+          <w:szCs w:val="20"/>
+        </w:rPr>
+        <w:t xml:space="preserve"> for data import and manipulation</w:t>
       </w:r>
     </w:p>
     <w:p>
@@ -1251,23 +1306,15 @@
           <w:sz w:val="20"/>
           <w:szCs w:val="20"/>
         </w:rPr>
-        <w:t>Managed multiple large</w:t>
-      </w:r>
-      <w:r>
-        <w:rPr>
-          <w:rFonts w:ascii="Times New Roman" w:hAnsi="Times New Roman" w:cs="Times New Roman"/>
-          <w:sz w:val="20"/>
-          <w:szCs w:val="20"/>
-        </w:rPr>
-        <w:t xml:space="preserve"> relational</w:t>
-      </w:r>
-      <w:r>
-        <w:rPr>
-          <w:rFonts w:ascii="Times New Roman" w:hAnsi="Times New Roman" w:cs="Times New Roman"/>
-          <w:sz w:val="20"/>
-          <w:szCs w:val="20"/>
-        </w:rPr>
-        <w:t xml:space="preserve"> database schemas and executed queries through</w:t>
+        <w:t xml:space="preserve">Configured RESTful routing </w:t>
+      </w:r>
+      <w:r>
+        <w:rPr>
+          <w:rFonts w:ascii="Times New Roman" w:hAnsi="Times New Roman" w:cs="Times New Roman"/>
+          <w:sz w:val="20"/>
+          <w:szCs w:val="20"/>
+        </w:rPr>
+        <w:t>to minimize unique paths while optimizing controller structures</w:t>
       </w:r>
       <w:r>
         <w:rPr>
@@ -1276,70 +1323,6 @@
           <w:szCs w:val="20"/>
         </w:rPr>
         <w:t xml:space="preserve"> </w:t>
-      </w:r>
-      <w:r>
-        <w:rPr>
-          <w:rFonts w:ascii="Times New Roman" w:hAnsi="Times New Roman" w:cs="Times New Roman"/>
-          <w:sz w:val="20"/>
-          <w:szCs w:val="20"/>
-        </w:rPr>
-        <w:t>RDBMS</w:t>
-      </w:r>
-      <w:r>
-        <w:rPr>
-          <w:rFonts w:ascii="Times New Roman" w:hAnsi="Times New Roman" w:cs="Times New Roman"/>
-          <w:sz w:val="20"/>
-          <w:szCs w:val="20"/>
-        </w:rPr>
-        <w:t xml:space="preserve"> </w:t>
-      </w:r>
-      <w:r>
-        <w:rPr>
-          <w:rFonts w:ascii="Times New Roman" w:hAnsi="Times New Roman" w:cs="Times New Roman"/>
-          <w:sz w:val="20"/>
-          <w:szCs w:val="20"/>
-        </w:rPr>
-        <w:t>(</w:t>
-      </w:r>
-      <w:r>
-        <w:rPr>
-          <w:rFonts w:ascii="Times New Roman" w:hAnsi="Times New Roman" w:cs="Times New Roman"/>
-          <w:sz w:val="20"/>
-          <w:szCs w:val="20"/>
-        </w:rPr>
-        <w:t>PostgreSQL</w:t>
-      </w:r>
-      <w:r>
-        <w:rPr>
-          <w:rFonts w:ascii="Times New Roman" w:hAnsi="Times New Roman" w:cs="Times New Roman"/>
-          <w:sz w:val="20"/>
-          <w:szCs w:val="20"/>
-        </w:rPr>
-        <w:t xml:space="preserve">, </w:t>
-      </w:r>
-      <w:r>
-        <w:rPr>
-          <w:rFonts w:ascii="Times New Roman" w:hAnsi="Times New Roman" w:cs="Times New Roman"/>
-          <w:sz w:val="20"/>
-          <w:szCs w:val="20"/>
-        </w:rPr>
-        <w:t>MySQL</w:t>
-      </w:r>
-      <w:r>
-        <w:rPr>
-          <w:rFonts w:ascii="Times New Roman" w:hAnsi="Times New Roman" w:cs="Times New Roman"/>
-          <w:sz w:val="20"/>
-          <w:szCs w:val="20"/>
-        </w:rPr>
-        <w:t>)</w:t>
-      </w:r>
-      <w:r>
-        <w:rPr>
-          <w:rFonts w:ascii="Times New Roman" w:hAnsi="Times New Roman" w:cs="Times New Roman"/>
-          <w:sz w:val="20"/>
-          <w:szCs w:val="20"/>
-        </w:rPr>
-        <w:t xml:space="preserve"> for data import and manipulation</w:t>
       </w:r>
     </w:p>
     <w:p>
@@ -1361,16 +1344,52 @@
           <w:sz w:val="20"/>
           <w:szCs w:val="20"/>
         </w:rPr>
-        <w:t xml:space="preserve">Configured RESTful routing </w:t>
-      </w:r>
-      <w:r>
-        <w:rPr>
-          <w:rFonts w:ascii="Times New Roman" w:hAnsi="Times New Roman" w:cs="Times New Roman"/>
-          <w:sz w:val="20"/>
-          <w:szCs w:val="20"/>
-        </w:rPr>
-        <w:t>to minimize unique paths while optimizing controller structures</w:t>
-      </w:r>
+        <w:t xml:space="preserve">Integrated </w:t>
+      </w:r>
+      <w:proofErr w:type="spellStart"/>
+      <w:r>
+        <w:rPr>
+          <w:rFonts w:ascii="Times New Roman" w:hAnsi="Times New Roman" w:cs="Times New Roman"/>
+          <w:sz w:val="20"/>
+          <w:szCs w:val="20"/>
+        </w:rPr>
+        <w:t>Redis</w:t>
+      </w:r>
+      <w:proofErr w:type="spellEnd"/>
+      <w:r>
+        <w:rPr>
+          <w:rFonts w:ascii="Times New Roman" w:hAnsi="Times New Roman" w:cs="Times New Roman"/>
+          <w:sz w:val="20"/>
+          <w:szCs w:val="20"/>
+        </w:rPr>
+        <w:t xml:space="preserve"> (NoSQL) as an</w:t>
+      </w:r>
+      <w:r>
+        <w:rPr>
+          <w:rFonts w:ascii="Times New Roman" w:hAnsi="Times New Roman" w:cs="Times New Roman"/>
+          <w:sz w:val="20"/>
+          <w:szCs w:val="20"/>
+        </w:rPr>
+        <w:t xml:space="preserve"> in-memory data structure store</w:t>
+      </w:r>
+      <w:r>
+        <w:rPr>
+          <w:rFonts w:ascii="Times New Roman" w:hAnsi="Times New Roman" w:cs="Times New Roman"/>
+          <w:sz w:val="20"/>
+          <w:szCs w:val="20"/>
+        </w:rPr>
+        <w:t xml:space="preserve"> and </w:t>
+      </w:r>
+      <w:proofErr w:type="spellStart"/>
+      <w:r>
+        <w:rPr>
+          <w:rFonts w:ascii="Times New Roman" w:hAnsi="Times New Roman" w:cs="Times New Roman"/>
+          <w:sz w:val="20"/>
+          <w:szCs w:val="20"/>
+        </w:rPr>
+        <w:t>Sidekiq</w:t>
+      </w:r>
+      <w:proofErr w:type="spellEnd"/>
       <w:r>
         <w:rPr>
           <w:rFonts w:ascii="Times New Roman" w:hAnsi="Times New Roman" w:cs="Times New Roman"/>
@@ -1378,6 +1397,14 @@
           <w:szCs w:val="20"/>
         </w:rPr>
         <w:t xml:space="preserve"> </w:t>
+      </w:r>
+      <w:r>
+        <w:rPr>
+          <w:rFonts w:ascii="Times New Roman" w:hAnsi="Times New Roman" w:cs="Times New Roman"/>
+          <w:sz w:val="20"/>
+          <w:szCs w:val="20"/>
+        </w:rPr>
+        <w:t xml:space="preserve">for intensive background tasks </w:t>
       </w:r>
     </w:p>
     <w:p>
@@ -1399,25 +1426,7 @@
           <w:sz w:val="20"/>
           <w:szCs w:val="20"/>
         </w:rPr>
-        <w:t xml:space="preserve">Integrated </w:t>
-      </w:r>
-      <w:proofErr w:type="spellStart"/>
-      <w:r>
-        <w:rPr>
-          <w:rFonts w:ascii="Times New Roman" w:hAnsi="Times New Roman" w:cs="Times New Roman"/>
-          <w:sz w:val="20"/>
-          <w:szCs w:val="20"/>
-        </w:rPr>
-        <w:t>Redis</w:t>
-      </w:r>
-      <w:proofErr w:type="spellEnd"/>
-      <w:r>
-        <w:rPr>
-          <w:rFonts w:ascii="Times New Roman" w:hAnsi="Times New Roman" w:cs="Times New Roman"/>
-          <w:sz w:val="20"/>
-          <w:szCs w:val="20"/>
-        </w:rPr>
-        <w:t xml:space="preserve"> (NoSQL) as an in-memory data structure store for intensive background tasks </w:t>
+        <w:t>Incorporated unit tests to ensure desired functionality through test-driven development</w:t>
       </w:r>
     </w:p>
     <w:p>
@@ -1439,29 +1448,7 @@
           <w:sz w:val="20"/>
           <w:szCs w:val="20"/>
         </w:rPr>
-        <w:t>Incorporated unit tests to ensure desired functionality through test-driven development</w:t>
-      </w:r>
-    </w:p>
-    <w:p>
-      <w:pPr>
-        <w:pStyle w:val="ListParagraph"/>
-        <w:numPr>
-          <w:ilvl w:val="0"/>
-          <w:numId w:val="1"/>
-        </w:numPr>
-        <w:rPr>
-          <w:rFonts w:ascii="Times New Roman" w:hAnsi="Times New Roman" w:cs="Times New Roman"/>
-          <w:sz w:val="20"/>
-          <w:szCs w:val="20"/>
-        </w:rPr>
-      </w:pPr>
-      <w:r>
-        <w:rPr>
-          <w:rFonts w:ascii="Times New Roman" w:hAnsi="Times New Roman" w:cs="Times New Roman"/>
-          <w:sz w:val="20"/>
-          <w:szCs w:val="20"/>
-        </w:rPr>
-        <w:t>Developed secure web forms and data management systems for online billing in compliance with PCI/DSS</w:t>
+        <w:t>Developed secure web forms and data management systems for online billing</w:t>
       </w:r>
     </w:p>
     <w:p>
@@ -1672,7 +1659,7 @@
           <w:sz w:val="20"/>
           <w:szCs w:val="20"/>
         </w:rPr>
-        <w:t>MS Software (Excel, Access, Word, PowerPoint)</w:t>
+        <w:t>MATLAB</w:t>
       </w:r>
     </w:p>
     <w:p>

</xml_diff>